<commit_message>
ControllerTest setting, SRS modification.
- ControllerTest modification(Delete extends testCace)
- SRS_v2.0 Modification(Final)
</commit_message>
<xml_diff>
--- a/articats/SRS/SETeamProject_Team7_v1.3(2018.06.07).docx
+++ b/articats/SRS/SETeamProject_Team7_v1.3(2018.06.07).docx
@@ -671,6 +671,10 @@
               </mc:Choice>
               <mc:Fallback>
                 <w:pict>
+                  <v:shapetype id="_x0000_t202" coordsize="21600,21600" o:spt="202" path="m,l,21600r21600,l21600,xe">
+                    <v:stroke joinstyle="miter"/>
+                    <v:path gradientshapeok="t" o:connecttype="rect"/>
+                  </v:shapetype>
                   <v:shape id="텍스트 상자 1" o:spid="_x0000_s1027" type="#_x0000_t202" alt="회사 연락처 정보를 표시하는 텍스트 박스" style="position:absolute;margin-left:0;margin-top:625.15pt;width:468pt;height:58.05pt;z-index:251660288;visibility:visible;mso-wrap-style:square;mso-width-percent:1000;mso-height-percent:0;mso-wrap-distance-left:9pt;mso-wrap-distance-top:0;mso-wrap-distance-right:9pt;mso-wrap-distance-bottom:0;mso-position-horizontal:absolute;mso-position-horizontal-relative:margin;mso-position-vertical:absolute;mso-position-vertical-relative:margin;mso-width-percent:1000;mso-height-percent:0;mso-width-relative:margin;mso-height-relative:margin;v-text-anchor:middle" o:gfxdata="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" fillcolor="#f24f4f [3204]" stroked="f" strokeweight=".5pt">
                     <v:textbox inset="12.96pt,0,12.96pt,0">
                       <w:txbxContent>
@@ -2901,7 +2905,13 @@
         <w:rPr>
           <w:rFonts w:eastAsia="바탕"/>
         </w:rPr>
-        <w:t xml:space="preserve"> text field</w:t>
+        <w:t xml:space="preserve"> text </w:t>
+      </w:r>
+      <w:r>
+        <w:rPr>
+          <w:rFonts w:eastAsia="바탕"/>
+        </w:rPr>
+        <w:t>page</w:t>
       </w:r>
       <w:r>
         <w:rPr>
@@ -3201,7 +3211,13 @@
         <w:rPr>
           <w:rFonts w:eastAsia="바탕"/>
         </w:rPr>
-        <w:t xml:space="preserve"> text field</w:t>
+        <w:t xml:space="preserve"> text </w:t>
+      </w:r>
+      <w:r>
+        <w:rPr>
+          <w:rFonts w:eastAsia="바탕"/>
+        </w:rPr>
+        <w:t>page</w:t>
       </w:r>
       <w:r>
         <w:rPr>
@@ -3457,7 +3473,13 @@
         <w:rPr>
           <w:rFonts w:eastAsia="바탕"/>
         </w:rPr>
-        <w:t>text field</w:t>
+        <w:t xml:space="preserve">text </w:t>
+      </w:r>
+      <w:r>
+        <w:rPr>
+          <w:rFonts w:eastAsia="바탕"/>
+        </w:rPr>
+        <w:t>page</w:t>
       </w:r>
       <w:r>
         <w:rPr>
@@ -3906,7 +3928,27 @@
         <w:rPr>
           <w:rFonts w:eastAsia="바탕"/>
         </w:rPr>
-        <w:t>[E1] String</w:t>
+        <w:t>[E1</w:t>
+      </w:r>
+      <w:proofErr w:type="gramStart"/>
+      <w:r>
+        <w:rPr>
+          <w:rFonts w:eastAsia="바탕"/>
+        </w:rPr>
+        <w:t>]</w:t>
+      </w:r>
+      <w:r>
+        <w:rPr>
+          <w:rFonts w:eastAsia="바탕"/>
+        </w:rPr>
+        <w:t xml:space="preserve"> :</w:t>
+      </w:r>
+      <w:proofErr w:type="gramEnd"/>
+      <w:r>
+        <w:rPr>
+          <w:rFonts w:eastAsia="바탕"/>
+        </w:rPr>
+        <w:t xml:space="preserve"> String</w:t>
       </w:r>
       <w:r>
         <w:rPr>
@@ -4433,7 +4475,13 @@
         <w:rPr>
           <w:rFonts w:eastAsia="바탕"/>
         </w:rPr>
-        <w:t>text field</w:t>
+        <w:t xml:space="preserve">text </w:t>
+      </w:r>
+      <w:r>
+        <w:rPr>
+          <w:rFonts w:eastAsia="바탕"/>
+        </w:rPr>
+        <w:t>page</w:t>
       </w:r>
       <w:r>
         <w:rPr>
@@ -4625,7 +4673,13 @@
         <w:rPr>
           <w:rFonts w:eastAsia="바탕"/>
         </w:rPr>
-        <w:t>text field</w:t>
+        <w:t xml:space="preserve">text </w:t>
+      </w:r>
+      <w:r>
+        <w:rPr>
+          <w:rFonts w:eastAsia="바탕"/>
+        </w:rPr>
+        <w:t>page</w:t>
       </w:r>
       <w:r>
         <w:rPr>
@@ -4711,17 +4765,17 @@
         </w:rPr>
         <w:t xml:space="preserve"> </w:t>
       </w:r>
+      <w:r>
+        <w:rPr>
+          <w:rFonts w:eastAsia="바탕" w:hint="eastAsia"/>
+        </w:rPr>
+        <w:t>지정된다</w:t>
+      </w:r>
       <w:proofErr w:type="gramStart"/>
       <w:r>
         <w:rPr>
           <w:rFonts w:eastAsia="바탕" w:hint="eastAsia"/>
         </w:rPr>
-        <w:t>지정된다</w:t>
-      </w:r>
-      <w:r>
-        <w:rPr>
-          <w:rFonts w:eastAsia="바탕" w:hint="eastAsia"/>
-        </w:rPr>
         <w:t>.</w:t>
       </w:r>
       <w:r>
@@ -4934,6 +4988,206 @@
           <w:rFonts w:eastAsia="바탕"/>
         </w:rPr>
         <w:t xml:space="preserve"> [E1]</w:t>
+      </w:r>
+      <w:r>
+        <w:rPr>
+          <w:rFonts w:eastAsia="바탕"/>
+        </w:rPr>
+        <w:t xml:space="preserve"> Edit</w:t>
+      </w:r>
+      <w:r>
+        <w:rPr>
+          <w:rFonts w:eastAsia="바탕" w:hint="eastAsia"/>
+        </w:rPr>
+        <w:t>버튼이</w:t>
+      </w:r>
+      <w:r>
+        <w:rPr>
+          <w:rFonts w:eastAsia="바탕" w:hint="eastAsia"/>
+        </w:rPr>
+        <w:t xml:space="preserve"> </w:t>
+      </w:r>
+      <w:r>
+        <w:rPr>
+          <w:rFonts w:eastAsia="바탕" w:hint="eastAsia"/>
+        </w:rPr>
+        <w:t>눌린</w:t>
+      </w:r>
+      <w:r>
+        <w:rPr>
+          <w:rFonts w:eastAsia="바탕" w:hint="eastAsia"/>
+        </w:rPr>
+        <w:t xml:space="preserve"> </w:t>
+      </w:r>
+      <w:r>
+        <w:rPr>
+          <w:rFonts w:eastAsia="바탕" w:hint="eastAsia"/>
+        </w:rPr>
+        <w:t>상태에서</w:t>
+      </w:r>
+      <w:r>
+        <w:rPr>
+          <w:rFonts w:eastAsia="바탕" w:hint="eastAsia"/>
+        </w:rPr>
+        <w:t xml:space="preserve"> </w:t>
+      </w:r>
+      <w:r>
+        <w:rPr>
+          <w:rFonts w:eastAsia="바탕" w:hint="eastAsia"/>
+        </w:rPr>
+        <w:t>다시</w:t>
+      </w:r>
+      <w:r>
+        <w:rPr>
+          <w:rFonts w:eastAsia="바탕" w:hint="eastAsia"/>
+        </w:rPr>
+        <w:t xml:space="preserve"> </w:t>
+      </w:r>
+      <w:r>
+        <w:rPr>
+          <w:rFonts w:eastAsia="바탕" w:hint="eastAsia"/>
+        </w:rPr>
+        <w:t>한</w:t>
+      </w:r>
+      <w:r>
+        <w:rPr>
+          <w:rFonts w:eastAsia="바탕" w:hint="eastAsia"/>
+        </w:rPr>
+        <w:t xml:space="preserve"> </w:t>
+      </w:r>
+      <w:r>
+        <w:rPr>
+          <w:rFonts w:eastAsia="바탕" w:hint="eastAsia"/>
+        </w:rPr>
+        <w:t>번</w:t>
+      </w:r>
+      <w:r>
+        <w:rPr>
+          <w:rFonts w:eastAsia="바탕" w:hint="eastAsia"/>
+        </w:rPr>
+        <w:t xml:space="preserve"> </w:t>
+      </w:r>
+      <w:r>
+        <w:rPr>
+          <w:rFonts w:eastAsia="바탕"/>
+        </w:rPr>
+        <w:t>Edit</w:t>
+      </w:r>
+      <w:r>
+        <w:rPr>
+          <w:rFonts w:eastAsia="바탕" w:hint="eastAsia"/>
+        </w:rPr>
+        <w:t>버튼을</w:t>
+      </w:r>
+      <w:r>
+        <w:rPr>
+          <w:rFonts w:eastAsia="바탕" w:hint="eastAsia"/>
+        </w:rPr>
+        <w:t xml:space="preserve"> </w:t>
+      </w:r>
+      <w:r>
+        <w:rPr>
+          <w:rFonts w:eastAsia="바탕" w:hint="eastAsia"/>
+        </w:rPr>
+        <w:t>누르게</w:t>
+      </w:r>
+      <w:r>
+        <w:rPr>
+          <w:rFonts w:eastAsia="바탕" w:hint="eastAsia"/>
+        </w:rPr>
+        <w:t xml:space="preserve"> </w:t>
+      </w:r>
+      <w:r>
+        <w:rPr>
+          <w:rFonts w:eastAsia="바탕" w:hint="eastAsia"/>
+        </w:rPr>
+        <w:t>되면</w:t>
+      </w:r>
+      <w:r>
+        <w:rPr>
+          <w:rFonts w:eastAsia="바탕" w:hint="eastAsia"/>
+        </w:rPr>
+        <w:t xml:space="preserve">, </w:t>
+      </w:r>
+      <w:r>
+        <w:rPr>
+          <w:rFonts w:eastAsia="바탕" w:hint="eastAsia"/>
+        </w:rPr>
+        <w:t>눌리지</w:t>
+      </w:r>
+      <w:r>
+        <w:rPr>
+          <w:rFonts w:eastAsia="바탕" w:hint="eastAsia"/>
+        </w:rPr>
+        <w:t xml:space="preserve"> </w:t>
+      </w:r>
+      <w:r>
+        <w:rPr>
+          <w:rFonts w:eastAsia="바탕" w:hint="eastAsia"/>
+        </w:rPr>
+        <w:t>않은</w:t>
+      </w:r>
+      <w:r>
+        <w:rPr>
+          <w:rFonts w:eastAsia="바탕" w:hint="eastAsia"/>
+        </w:rPr>
+        <w:t xml:space="preserve"> </w:t>
+      </w:r>
+      <w:r>
+        <w:rPr>
+          <w:rFonts w:eastAsia="바탕" w:hint="eastAsia"/>
+        </w:rPr>
+        <w:t>상태로</w:t>
+      </w:r>
+      <w:r>
+        <w:rPr>
+          <w:rFonts w:eastAsia="바탕" w:hint="eastAsia"/>
+        </w:rPr>
+        <w:t xml:space="preserve"> </w:t>
+      </w:r>
+      <w:proofErr w:type="spellStart"/>
+      <w:r>
+        <w:rPr>
+          <w:rFonts w:eastAsia="바탕" w:hint="eastAsia"/>
+        </w:rPr>
+        <w:t>토글되며</w:t>
+      </w:r>
+      <w:proofErr w:type="spellEnd"/>
+      <w:r>
+        <w:rPr>
+          <w:rFonts w:eastAsia="바탕" w:hint="eastAsia"/>
+        </w:rPr>
+        <w:t xml:space="preserve">, </w:t>
+      </w:r>
+      <w:r>
+        <w:rPr>
+          <w:rFonts w:eastAsia="바탕"/>
+        </w:rPr>
+        <w:t>Edit</w:t>
+      </w:r>
+      <w:r>
+        <w:rPr>
+          <w:rFonts w:eastAsia="바탕" w:hint="eastAsia"/>
+        </w:rPr>
+        <w:t>이</w:t>
+      </w:r>
+      <w:r>
+        <w:rPr>
+          <w:rFonts w:eastAsia="바탕" w:hint="eastAsia"/>
+        </w:rPr>
+        <w:t xml:space="preserve"> </w:t>
+      </w:r>
+      <w:r>
+        <w:rPr>
+          <w:rFonts w:eastAsia="바탕" w:hint="eastAsia"/>
+        </w:rPr>
+        <w:t>불가능해진다</w:t>
+      </w:r>
+      <w:r>
+        <w:rPr>
+          <w:rFonts w:eastAsia="바탕" w:hint="eastAsia"/>
+        </w:rPr>
+        <w:t>.</w:t>
       </w:r>
     </w:p>
     <w:p>
@@ -5081,7 +5335,13 @@
         <w:rPr>
           <w:rFonts w:eastAsia="바탕"/>
         </w:rPr>
-        <w:t>text field</w:t>
+        <w:t xml:space="preserve">text </w:t>
+      </w:r>
+      <w:r>
+        <w:rPr>
+          <w:rFonts w:eastAsia="바탕"/>
+        </w:rPr>
+        <w:t>page</w:t>
       </w:r>
       <w:r>
         <w:rPr>
@@ -5958,7 +6218,13 @@
         <w:rPr>
           <w:rFonts w:eastAsia="바탕"/>
         </w:rPr>
-        <w:t>text field</w:t>
+        <w:t xml:space="preserve">text </w:t>
+      </w:r>
+      <w:r>
+        <w:rPr>
+          <w:rFonts w:eastAsia="바탕"/>
+        </w:rPr>
+        <w:t>page</w:t>
       </w:r>
       <w:r>
         <w:rPr>
@@ -6330,7 +6596,13 @@
         <w:rPr>
           <w:rFonts w:eastAsia="바탕"/>
         </w:rPr>
-        <w:t>text field</w:t>
+        <w:t xml:space="preserve">text </w:t>
+      </w:r>
+      <w:r>
+        <w:rPr>
+          <w:rFonts w:eastAsia="바탕"/>
+        </w:rPr>
+        <w:t>page</w:t>
       </w:r>
       <w:r>
         <w:rPr>
@@ -7056,9 +7328,9 @@
       </w:r>
       <w:r>
         <w:rPr>
-          <w:rFonts w:eastAsia="바탕" w:hint="eastAsia"/>
-        </w:rPr>
-        <w:t>field</w:t>
+          <w:rFonts w:eastAsia="바탕"/>
+        </w:rPr>
+        <w:t>page</w:t>
       </w:r>
       <w:r>
         <w:rPr>
@@ -7218,9 +7490,9 @@
       </w:r>
       <w:r>
         <w:rPr>
-          <w:rFonts w:eastAsia="바탕" w:hint="eastAsia"/>
-        </w:rPr>
-        <w:t>field</w:t>
+          <w:rFonts w:eastAsia="바탕"/>
+        </w:rPr>
+        <w:t>page</w:t>
       </w:r>
       <w:r>
         <w:rPr>
@@ -7346,7 +7618,13 @@
         <w:rPr>
           <w:rFonts w:eastAsia="바탕"/>
         </w:rPr>
-        <w:t>text field</w:t>
+        <w:t xml:space="preserve">text </w:t>
+      </w:r>
+      <w:r>
+        <w:rPr>
+          <w:rFonts w:eastAsia="바탕"/>
+        </w:rPr>
+        <w:t>page</w:t>
       </w:r>
       <w:r>
         <w:rPr>
@@ -7731,12 +8009,17 @@
     </w:p>
     <w:p>
       <w:pPr>
-        <w:pStyle w:val="afa"/>
-        <w:ind w:leftChars="290" w:left="580"/>
-        <w:rPr>
-          <w:rFonts w:eastAsia="바탕"/>
-        </w:rPr>
-      </w:pPr>
+        <w:rPr>
+          <w:rFonts w:asciiTheme="minorHAnsi" w:eastAsia="바탕" w:hAnsiTheme="minorHAnsi" w:cstheme="minorBidi"/>
+          <w:color w:val="auto"/>
+        </w:rPr>
+      </w:pPr>
+      <w:r>
+        <w:rPr>
+          <w:rFonts w:eastAsia="바탕"/>
+        </w:rPr>
+        <w:br w:type="page"/>
+      </w:r>
     </w:p>
     <w:p>
       <w:pPr>
@@ -7751,6 +8034,7 @@
           <w:rFonts w:asciiTheme="minorHAnsi" w:eastAsia="바탕" w:hAnsiTheme="minorHAnsi"/>
           <w:b/>
         </w:rPr>
+        <w:lastRenderedPageBreak/>
         <w:t xml:space="preserve">UC5 Flow of Events for the </w:t>
       </w:r>
       <w:proofErr w:type="gramStart"/>
@@ -7877,15 +8161,9 @@
       </w:r>
       <w:r>
         <w:rPr>
-          <w:rFonts w:eastAsia="바탕" w:hint="eastAsia"/>
-        </w:rPr>
-        <w:t>fi</w:t>
-      </w:r>
-      <w:r>
-        <w:rPr>
-          <w:rFonts w:eastAsia="바탕"/>
-        </w:rPr>
-        <w:t>eld</w:t>
+          <w:rFonts w:eastAsia="바탕"/>
+        </w:rPr>
+        <w:t>page</w:t>
       </w:r>
       <w:r>
         <w:rPr>
@@ -7973,6 +8251,48 @@
       </w:r>
       <w:r>
         <w:rPr>
+          <w:rFonts w:eastAsia="바탕"/>
+        </w:rPr>
+        <w:t xml:space="preserve">compare </w:t>
+      </w:r>
+      <w:r>
+        <w:rPr>
+          <w:rFonts w:eastAsia="바탕" w:hint="eastAsia"/>
+        </w:rPr>
+        <w:t>진행을</w:t>
+      </w:r>
+      <w:r>
+        <w:rPr>
+          <w:rFonts w:eastAsia="바탕" w:hint="eastAsia"/>
+        </w:rPr>
+        <w:t xml:space="preserve"> </w:t>
+      </w:r>
+      <w:r>
+        <w:rPr>
+          <w:rFonts w:eastAsia="바탕" w:hint="eastAsia"/>
+        </w:rPr>
+        <w:t>통해</w:t>
+      </w:r>
+      <w:r>
+        <w:rPr>
+          <w:rFonts w:eastAsia="바탕" w:hint="eastAsia"/>
+        </w:rPr>
+        <w:t xml:space="preserve"> </w:t>
+      </w:r>
+      <w:r>
+        <w:rPr>
+          <w:rFonts w:eastAsia="바탕" w:hint="eastAsia"/>
+        </w:rPr>
+        <w:t>색칠된</w:t>
+      </w:r>
+      <w:r>
+        <w:rPr>
+          <w:rFonts w:eastAsia="바탕" w:hint="eastAsia"/>
+        </w:rPr>
+        <w:t xml:space="preserve"> </w:t>
+      </w:r>
+      <w:r>
+        <w:rPr>
           <w:rFonts w:eastAsia="바탕" w:hint="eastAsia"/>
         </w:rPr>
         <w:t>음영</w:t>
@@ -7987,49 +8307,103 @@
         <w:rPr>
           <w:rFonts w:eastAsia="바탕" w:hint="eastAsia"/>
         </w:rPr>
-        <w:t>부분</w:t>
-      </w:r>
-      <w:r>
-        <w:rPr>
-          <w:rFonts w:eastAsia="바탕" w:hint="eastAsia"/>
-        </w:rPr>
-        <w:t xml:space="preserve"> </w:t>
-      </w:r>
-      <w:r>
-        <w:rPr>
-          <w:rFonts w:eastAsia="바탕" w:hint="eastAsia"/>
-        </w:rPr>
-        <w:t>위에</w:t>
-      </w:r>
-      <w:r>
-        <w:rPr>
-          <w:rFonts w:eastAsia="바탕" w:hint="eastAsia"/>
-        </w:rPr>
-        <w:t xml:space="preserve"> </w:t>
-      </w:r>
-      <w:r>
-        <w:rPr>
-          <w:rFonts w:eastAsia="바탕" w:hint="eastAsia"/>
-        </w:rPr>
-        <w:t>커서가</w:t>
-      </w:r>
-      <w:r>
-        <w:rPr>
-          <w:rFonts w:eastAsia="바탕" w:hint="eastAsia"/>
-        </w:rPr>
-        <w:t xml:space="preserve"> </w:t>
-      </w:r>
-      <w:r>
-        <w:rPr>
-          <w:rFonts w:eastAsia="바탕" w:hint="eastAsia"/>
-        </w:rPr>
-        <w:t>놓여있거나</w:t>
-      </w:r>
-      <w:r>
-        <w:rPr>
-          <w:rFonts w:eastAsia="바탕" w:hint="eastAsia"/>
-        </w:rPr>
-        <w:t xml:space="preserve">, </w:t>
+        <w:t>영역</w:t>
+      </w:r>
+      <w:r>
+        <w:rPr>
+          <w:rFonts w:eastAsia="바탕" w:hint="eastAsia"/>
+        </w:rPr>
+        <w:t xml:space="preserve"> </w:t>
+      </w:r>
+      <w:r>
+        <w:rPr>
+          <w:rFonts w:eastAsia="바탕" w:hint="eastAsia"/>
+        </w:rPr>
+        <w:t>중에</w:t>
+      </w:r>
+      <w:r>
+        <w:rPr>
+          <w:rFonts w:eastAsia="바탕" w:hint="eastAsia"/>
+        </w:rPr>
+        <w:t xml:space="preserve"> </w:t>
+      </w:r>
+      <w:r>
+        <w:rPr>
+          <w:rFonts w:eastAsia="바탕" w:hint="eastAsia"/>
+        </w:rPr>
+        <w:t>한</w:t>
+      </w:r>
+      <w:r>
+        <w:rPr>
+          <w:rFonts w:eastAsia="바탕" w:hint="eastAsia"/>
+        </w:rPr>
+        <w:t xml:space="preserve"> </w:t>
+      </w:r>
+      <w:r>
+        <w:rPr>
+          <w:rFonts w:eastAsia="바탕" w:hint="eastAsia"/>
+        </w:rPr>
+        <w:t>부분이</w:t>
+      </w:r>
+      <w:r>
+        <w:rPr>
+          <w:rFonts w:eastAsia="바탕" w:hint="eastAsia"/>
+        </w:rPr>
+        <w:t xml:space="preserve"> </w:t>
+      </w:r>
+      <w:r>
+        <w:rPr>
+          <w:rFonts w:eastAsia="바탕" w:hint="eastAsia"/>
+        </w:rPr>
+        <w:t>클릭되어</w:t>
+      </w:r>
+      <w:r>
+        <w:rPr>
+          <w:rFonts w:eastAsia="바탕" w:hint="eastAsia"/>
+        </w:rPr>
+        <w:t xml:space="preserve"> </w:t>
+      </w:r>
+      <w:r>
+        <w:rPr>
+          <w:rFonts w:eastAsia="바탕" w:hint="eastAsia"/>
+        </w:rPr>
+        <w:t>있는</w:t>
+      </w:r>
+      <w:r>
+        <w:rPr>
+          <w:rFonts w:eastAsia="바탕" w:hint="eastAsia"/>
+        </w:rPr>
+        <w:t xml:space="preserve"> </w:t>
+      </w:r>
+      <w:r>
+        <w:rPr>
+          <w:rFonts w:eastAsia="바탕" w:hint="eastAsia"/>
+        </w:rPr>
+        <w:t>상태여야</w:t>
+      </w:r>
+      <w:r>
+        <w:rPr>
+          <w:rFonts w:eastAsia="바탕" w:hint="eastAsia"/>
+        </w:rPr>
+        <w:t xml:space="preserve"> </w:t>
+      </w:r>
+      <w:r>
+        <w:rPr>
+          <w:rFonts w:eastAsia="바탕" w:hint="eastAsia"/>
+        </w:rPr>
+        <w:t>한다</w:t>
+      </w:r>
+      <w:r>
+        <w:rPr>
+          <w:rFonts w:eastAsia="바탕" w:hint="eastAsia"/>
+        </w:rPr>
+        <w:t>.</w:t>
+      </w:r>
+      <w:r>
+        <w:rPr>
+          <w:rFonts w:eastAsia="바탕"/>
+        </w:rPr>
+        <w:t xml:space="preserve"> </w:t>
       </w:r>
       <w:r>
         <w:rPr>
@@ -8047,79 +8421,121 @@
         <w:rPr>
           <w:rFonts w:eastAsia="바탕" w:hint="eastAsia"/>
         </w:rPr>
-        <w:t>영역</w:t>
-      </w:r>
-      <w:r>
-        <w:rPr>
-          <w:rFonts w:eastAsia="바탕" w:hint="eastAsia"/>
-        </w:rPr>
-        <w:t xml:space="preserve"> </w:t>
-      </w:r>
-      <w:r>
-        <w:rPr>
-          <w:rFonts w:eastAsia="바탕" w:hint="eastAsia"/>
-        </w:rPr>
-        <w:t>내에</w:t>
-      </w:r>
-      <w:r>
-        <w:rPr>
-          <w:rFonts w:eastAsia="바탕" w:hint="eastAsia"/>
-        </w:rPr>
-        <w:t xml:space="preserve"> </w:t>
-      </w:r>
-      <w:r>
-        <w:rPr>
-          <w:rFonts w:eastAsia="바탕" w:hint="eastAsia"/>
-        </w:rPr>
-        <w:t>음영</w:t>
-      </w:r>
-      <w:r>
-        <w:rPr>
-          <w:rFonts w:eastAsia="바탕" w:hint="eastAsia"/>
-        </w:rPr>
-        <w:t xml:space="preserve"> </w:t>
-      </w:r>
-      <w:r>
-        <w:rPr>
-          <w:rFonts w:eastAsia="바탕" w:hint="eastAsia"/>
-        </w:rPr>
-        <w:t>부분이</w:t>
-      </w:r>
-      <w:r>
-        <w:rPr>
-          <w:rFonts w:eastAsia="바탕" w:hint="eastAsia"/>
-        </w:rPr>
-        <w:t xml:space="preserve"> </w:t>
-      </w:r>
-      <w:r>
-        <w:rPr>
-          <w:rFonts w:eastAsia="바탕" w:hint="eastAsia"/>
-        </w:rPr>
-        <w:t>포함되어</w:t>
-      </w:r>
-      <w:r>
-        <w:rPr>
-          <w:rFonts w:eastAsia="바탕" w:hint="eastAsia"/>
-        </w:rPr>
-        <w:t xml:space="preserve"> </w:t>
-      </w:r>
-      <w:r>
-        <w:rPr>
-          <w:rFonts w:eastAsia="바탕" w:hint="eastAsia"/>
-        </w:rPr>
-        <w:t>있어야</w:t>
-      </w:r>
-      <w:r>
-        <w:rPr>
-          <w:rFonts w:eastAsia="바탕" w:hint="eastAsia"/>
-        </w:rPr>
-        <w:t xml:space="preserve"> </w:t>
-      </w:r>
-      <w:r>
-        <w:rPr>
-          <w:rFonts w:eastAsia="바탕" w:hint="eastAsia"/>
-        </w:rPr>
-        <w:t>한다</w:t>
+        <w:t>영역은</w:t>
+      </w:r>
+      <w:r>
+        <w:rPr>
+          <w:rFonts w:eastAsia="바탕" w:hint="eastAsia"/>
+        </w:rPr>
+        <w:t xml:space="preserve"> </w:t>
+      </w:r>
+      <w:r>
+        <w:rPr>
+          <w:rFonts w:eastAsia="바탕"/>
+        </w:rPr>
+        <w:t>compare</w:t>
+      </w:r>
+      <w:r>
+        <w:rPr>
+          <w:rFonts w:eastAsia="바탕" w:hint="eastAsia"/>
+        </w:rPr>
+        <w:t>이</w:t>
+      </w:r>
+      <w:r>
+        <w:rPr>
+          <w:rFonts w:eastAsia="바탕" w:hint="eastAsia"/>
+        </w:rPr>
+        <w:t xml:space="preserve"> </w:t>
+      </w:r>
+      <w:r>
+        <w:rPr>
+          <w:rFonts w:eastAsia="바탕" w:hint="eastAsia"/>
+        </w:rPr>
+        <w:t>진행된</w:t>
+      </w:r>
+      <w:r>
+        <w:rPr>
+          <w:rFonts w:eastAsia="바탕" w:hint="eastAsia"/>
+        </w:rPr>
+        <w:t xml:space="preserve"> </w:t>
+      </w:r>
+      <w:r>
+        <w:rPr>
+          <w:rFonts w:eastAsia="바탕" w:hint="eastAsia"/>
+        </w:rPr>
+        <w:t>이후</w:t>
+      </w:r>
+      <w:r>
+        <w:rPr>
+          <w:rFonts w:eastAsia="바탕" w:hint="eastAsia"/>
+        </w:rPr>
+        <w:t xml:space="preserve"> </w:t>
+      </w:r>
+      <w:r>
+        <w:rPr>
+          <w:rFonts w:eastAsia="바탕" w:hint="eastAsia"/>
+        </w:rPr>
+        <w:t>표시된</w:t>
+      </w:r>
+      <w:r>
+        <w:rPr>
+          <w:rFonts w:eastAsia="바탕" w:hint="eastAsia"/>
+        </w:rPr>
+        <w:t xml:space="preserve"> </w:t>
+      </w:r>
+      <w:r>
+        <w:rPr>
+          <w:rFonts w:eastAsia="바탕" w:hint="eastAsia"/>
+        </w:rPr>
+        <w:t>색깔과는</w:t>
+      </w:r>
+      <w:r>
+        <w:rPr>
+          <w:rFonts w:eastAsia="바탕" w:hint="eastAsia"/>
+        </w:rPr>
+        <w:t xml:space="preserve"> SELECTED</w:t>
+      </w:r>
+      <w:r>
+        <w:rPr>
+          <w:rFonts w:eastAsia="바탕"/>
+        </w:rPr>
+        <w:t>_</w:t>
+      </w:r>
+      <w:r>
+        <w:rPr>
+          <w:rFonts w:eastAsia="바탕" w:hint="eastAsia"/>
+        </w:rPr>
+        <w:t>SECTION</w:t>
+      </w:r>
+      <w:r>
+        <w:rPr>
+          <w:rFonts w:eastAsia="바탕"/>
+        </w:rPr>
+        <w:t>_</w:t>
+      </w:r>
+      <w:r>
+        <w:rPr>
+          <w:rFonts w:eastAsia="바탕" w:hint="eastAsia"/>
+        </w:rPr>
+        <w:t>COLOR</w:t>
+      </w:r>
+      <w:r>
+        <w:rPr>
+          <w:rFonts w:eastAsia="바탕" w:hint="eastAsia"/>
+        </w:rPr>
+        <w:t>로</w:t>
+      </w:r>
+      <w:r>
+        <w:rPr>
+          <w:rFonts w:eastAsia="바탕" w:hint="eastAsia"/>
+        </w:rPr>
+        <w:t xml:space="preserve"> </w:t>
+      </w:r>
+      <w:r>
+        <w:rPr>
+          <w:rFonts w:eastAsia="바탕" w:hint="eastAsia"/>
+        </w:rPr>
+        <w:t>지정된다</w:t>
       </w:r>
       <w:r>
         <w:rPr>
@@ -8131,20 +8547,15 @@
     <w:p>
       <w:pPr>
         <w:pStyle w:val="afa"/>
-        <w:numPr>
-          <w:ilvl w:val="1"/>
-          <w:numId w:val="22"/>
-        </w:numPr>
-        <w:ind w:leftChars="0"/>
-        <w:rPr>
-          <w:rFonts w:eastAsia="바탕"/>
-        </w:rPr>
-      </w:pPr>
-      <w:r>
-        <w:rPr>
-          <w:rFonts w:eastAsia="바탕"/>
-        </w:rPr>
-        <w:lastRenderedPageBreak/>
+        <w:ind w:leftChars="0" w:left="1078"/>
+        <w:rPr>
+          <w:rFonts w:eastAsia="바탕"/>
+        </w:rPr>
+      </w:pPr>
+      <w:r>
+        <w:rPr>
+          <w:rFonts w:eastAsia="바탕"/>
+        </w:rPr>
         <w:t xml:space="preserve">Main </w:t>
       </w:r>
       <w:proofErr w:type="gramStart"/>
@@ -8161,46 +8572,20 @@
         </w:rPr>
         <w:t xml:space="preserve"> </w:t>
       </w:r>
-      <w:bookmarkStart w:id="0" w:name="_GoBack"/>
-      <w:bookmarkEnd w:id="0"/>
     </w:p>
     <w:p>
       <w:pPr>
         <w:pStyle w:val="afa"/>
-        <w:ind w:leftChars="0" w:left="1078"/>
-        <w:rPr>
-          <w:rFonts w:eastAsia="바탕"/>
-        </w:rPr>
-      </w:pPr>
-      <w:r>
-        <w:rPr>
-          <w:rFonts w:eastAsia="바탕" w:hint="eastAsia"/>
-        </w:rPr>
-        <w:t>커서가</w:t>
-      </w:r>
-      <w:r>
-        <w:rPr>
-          <w:rFonts w:eastAsia="바탕" w:hint="eastAsia"/>
-        </w:rPr>
-        <w:t xml:space="preserve"> </w:t>
-      </w:r>
-      <w:r>
-        <w:rPr>
-          <w:rFonts w:eastAsia="바탕" w:hint="eastAsia"/>
-        </w:rPr>
-        <w:t>포함되어</w:t>
-      </w:r>
-      <w:r>
-        <w:rPr>
-          <w:rFonts w:eastAsia="바탕" w:hint="eastAsia"/>
-        </w:rPr>
-        <w:t xml:space="preserve"> </w:t>
-      </w:r>
-      <w:r>
-        <w:rPr>
-          <w:rFonts w:eastAsia="바탕" w:hint="eastAsia"/>
-        </w:rPr>
-        <w:t>있는</w:t>
+        <w:ind w:leftChars="0" w:left="1078" w:firstLineChars="100" w:firstLine="200"/>
+        <w:rPr>
+          <w:rFonts w:eastAsia="바탕"/>
+        </w:rPr>
+      </w:pPr>
+      <w:r>
+        <w:rPr>
+          <w:rFonts w:eastAsia="바탕" w:hint="eastAsia"/>
+        </w:rPr>
+        <w:t>선택된</w:t>
       </w:r>
       <w:r>
         <w:rPr>
@@ -8260,7 +8645,13 @@
         <w:rPr>
           <w:rFonts w:eastAsia="바탕"/>
         </w:rPr>
-        <w:t>text field</w:t>
+        <w:t xml:space="preserve">text </w:t>
+      </w:r>
+      <w:r>
+        <w:rPr>
+          <w:rFonts w:eastAsia="바탕"/>
+        </w:rPr>
+        <w:t>page</w:t>
       </w:r>
       <w:r>
         <w:rPr>
@@ -8446,7 +8837,13 @@
         <w:rPr>
           <w:rFonts w:eastAsia="바탕"/>
         </w:rPr>
-        <w:t>text field</w:t>
+        <w:t xml:space="preserve">text </w:t>
+      </w:r>
+      <w:r>
+        <w:rPr>
+          <w:rFonts w:eastAsia="바탕"/>
+        </w:rPr>
+        <w:t>page</w:t>
       </w:r>
       <w:r>
         <w:rPr>
@@ -9843,7 +10240,19 @@
         <w:rPr>
           <w:rFonts w:eastAsia="바탕"/>
         </w:rPr>
-        <w:t xml:space="preserve">ouse event, button, keyboard event on text field </w:t>
+        <w:t xml:space="preserve">ouse event, button, keyboard event on text </w:t>
+      </w:r>
+      <w:r>
+        <w:rPr>
+          <w:rFonts w:eastAsia="바탕"/>
+        </w:rPr>
+        <w:t>page</w:t>
+      </w:r>
+      <w:r>
+        <w:rPr>
+          <w:rFonts w:eastAsia="바탕"/>
+        </w:rPr>
+        <w:t xml:space="preserve"> </w:t>
       </w:r>
       <w:r>
         <w:rPr>
@@ -10211,173 +10620,28 @@
           <w:p>
             <w:pPr>
               <w:rPr>
+                <w:lang w:val="ko-KR"/>
+              </w:rPr>
+            </w:pPr>
+            <w:r>
+              <w:rPr>
                 <w:rFonts w:hint="eastAsia"/>
                 <w:lang w:val="ko-KR"/>
               </w:rPr>
-            </w:pPr>
-            <w:r>
-              <w:rPr>
-                <w:rFonts w:hint="eastAsia"/>
+              <w:t>T</w:t>
+            </w:r>
+            <w:r>
+              <w:rPr>
                 <w:lang w:val="ko-KR"/>
               </w:rPr>
-              <w:t>T</w:t>
-            </w:r>
+              <w:t xml:space="preserve">arget </w:t>
+            </w:r>
+            <w:proofErr w:type="spellStart"/>
             <w:r>
               <w:rPr>
                 <w:lang w:val="ko-KR"/>
               </w:rPr>
-              <w:t xml:space="preserve">arget </w:t>
-            </w:r>
-            <w:proofErr w:type="spellStart"/>
-            <w:r>
-              <w:rPr>
-                <w:lang w:val="ko-KR"/>
-              </w:rPr>
               <w:t>Platforms</w:t>
-            </w:r>
-            <w:proofErr w:type="spellEnd"/>
-          </w:p>
-        </w:tc>
-        <w:tc>
-          <w:tcPr>
-            <w:tcW w:w="7230" w:type="dxa"/>
-          </w:tcPr>
-          <w:p>
-            <w:pPr>
-              <w:tabs>
-                <w:tab w:val="decimal" w:pos="1945"/>
-              </w:tabs>
-              <w:ind w:rightChars="-200" w:right="-400"/>
-              <w:cnfStyle w:val="000000000000" w:firstRow="0" w:lastRow="0" w:firstColumn="0" w:lastColumn="0" w:oddVBand="0" w:evenVBand="0" w:oddHBand="0" w:evenHBand="0" w:firstRowFirstColumn="0" w:firstRowLastColumn="0" w:lastRowFirstColumn="0" w:lastRowLastColumn="0"/>
-              <w:rPr>
-                <w:rFonts w:hint="eastAsia"/>
-              </w:rPr>
-            </w:pPr>
-            <w:r>
-              <w:rPr>
-                <w:rFonts w:hint="eastAsia"/>
-              </w:rPr>
-              <w:t xml:space="preserve">프로그램이 정상적으로 동작하는지 직접 테스팅 해본 </w:t>
-            </w:r>
-            <w:r>
-              <w:t>Platform</w:t>
-            </w:r>
-            <w:r>
-              <w:rPr>
-                <w:rFonts w:hint="eastAsia"/>
-              </w:rPr>
-              <w:t>들을 나타낸다.</w:t>
-            </w:r>
-            <w:r>
-              <w:t xml:space="preserve"> </w:t>
-            </w:r>
-            <w:r>
-              <w:rPr>
-                <w:rFonts w:hint="eastAsia"/>
-              </w:rPr>
-              <w:t>J</w:t>
-            </w:r>
-            <w:r>
-              <w:t>AR</w:t>
-            </w:r>
-            <w:r>
-              <w:rPr>
-                <w:rFonts w:hint="eastAsia"/>
-              </w:rPr>
-              <w:t xml:space="preserve">파일이므로 </w:t>
-            </w:r>
-            <w:r>
-              <w:t>OS free</w:t>
-            </w:r>
-            <w:r>
-              <w:rPr>
-                <w:rFonts w:hint="eastAsia"/>
-              </w:rPr>
-              <w:t>한 프로그램일 것으로 예상되나,</w:t>
-            </w:r>
-            <w:r>
-              <w:t xml:space="preserve"> </w:t>
-            </w:r>
-            <w:r>
-              <w:rPr>
-                <w:rFonts w:hint="eastAsia"/>
-              </w:rPr>
-              <w:t>실제로 테스팅 해본 운영체제들에 대해서만 작성하였다.</w:t>
-            </w:r>
-          </w:p>
-        </w:tc>
-      </w:tr>
-      <w:tr>
-        <w:trPr>
-          <w:cnfStyle w:val="000000010000" w:firstRow="0" w:lastRow="0" w:firstColumn="0" w:lastColumn="0" w:oddVBand="0" w:evenVBand="0" w:oddHBand="0" w:evenHBand="1" w:firstRowFirstColumn="0" w:firstRowLastColumn="0" w:lastRowFirstColumn="0" w:lastRowLastColumn="0"/>
-          <w:jc w:val="center"/>
-        </w:trPr>
-        <w:tc>
-          <w:tcPr>
-            <w:cnfStyle w:val="001000000000" w:firstRow="0" w:lastRow="0" w:firstColumn="1" w:lastColumn="0" w:oddVBand="0" w:evenVBand="0" w:oddHBand="0" w:evenHBand="0" w:firstRowFirstColumn="0" w:firstRowLastColumn="0" w:lastRowFirstColumn="0" w:lastRowLastColumn="0"/>
-            <w:tcW w:w="1696" w:type="dxa"/>
-          </w:tcPr>
-          <w:p>
-            <w:r>
-              <w:rPr>
-                <w:rFonts w:hint="eastAsia"/>
-                <w:lang w:val="ko-KR"/>
-              </w:rPr>
-              <w:t>파일</w:t>
-            </w:r>
-          </w:p>
-        </w:tc>
-        <w:tc>
-          <w:tcPr>
-            <w:tcW w:w="7230" w:type="dxa"/>
-          </w:tcPr>
-          <w:p>
-            <w:pPr>
-              <w:tabs>
-                <w:tab w:val="decimal" w:pos="1945"/>
-              </w:tabs>
-              <w:cnfStyle w:val="000000010000" w:firstRow="0" w:lastRow="0" w:firstColumn="0" w:lastColumn="0" w:oddVBand="0" w:evenVBand="0" w:oddHBand="0" w:evenHBand="1" w:firstRowFirstColumn="0" w:firstRowLastColumn="0" w:lastRowFirstColumn="0" w:lastRowLastColumn="0"/>
-            </w:pPr>
-            <w:r>
-              <w:rPr>
-                <w:rFonts w:hint="eastAsia"/>
-              </w:rPr>
-              <w:t>일반적인 문서파일들을 의미한다</w:t>
-            </w:r>
-            <w:r>
-              <w:t>.</w:t>
-            </w:r>
-          </w:p>
-        </w:tc>
-      </w:tr>
-      <w:tr>
-        <w:trPr>
-          <w:jc w:val="center"/>
-        </w:trPr>
-        <w:tc>
-          <w:tcPr>
-            <w:cnfStyle w:val="001000000000" w:firstRow="0" w:lastRow="0" w:firstColumn="1" w:lastColumn="0" w:oddVBand="0" w:evenVBand="0" w:oddHBand="0" w:evenHBand="0" w:firstRowFirstColumn="0" w:firstRowLastColumn="0" w:lastRowFirstColumn="0" w:lastRowLastColumn="0"/>
-            <w:tcW w:w="1696" w:type="dxa"/>
-          </w:tcPr>
-          <w:p>
-            <w:pPr>
-              <w:rPr>
-                <w:lang w:val="ko-KR"/>
-              </w:rPr>
-            </w:pPr>
-            <w:proofErr w:type="spellStart"/>
-            <w:r>
-              <w:rPr>
-                <w:rFonts w:hint="eastAsia"/>
-                <w:lang w:val="ko-KR"/>
-              </w:rPr>
-              <w:t>m</w:t>
-            </w:r>
-            <w:r>
-              <w:rPr>
-                <w:lang w:val="ko-KR"/>
-              </w:rPr>
-              <w:t>odify</w:t>
             </w:r>
             <w:proofErr w:type="spellEnd"/>
           </w:p>
@@ -10395,6 +10659,147 @@
               <w:cnfStyle w:val="000000000000" w:firstRow="0" w:lastRow="0" w:firstColumn="0" w:lastColumn="0" w:oddVBand="0" w:evenVBand="0" w:oddHBand="0" w:evenHBand="0" w:firstRowFirstColumn="0" w:firstRowLastColumn="0" w:lastRowFirstColumn="0" w:lastRowLastColumn="0"/>
             </w:pPr>
             <w:r>
+              <w:rPr>
+                <w:rFonts w:hint="eastAsia"/>
+              </w:rPr>
+              <w:t xml:space="preserve">프로그램이 정상적으로 동작하는지 직접 테스팅 해본 </w:t>
+            </w:r>
+            <w:r>
+              <w:t>Platform</w:t>
+            </w:r>
+            <w:r>
+              <w:rPr>
+                <w:rFonts w:hint="eastAsia"/>
+              </w:rPr>
+              <w:t>들을 나타낸다.</w:t>
+            </w:r>
+            <w:r>
+              <w:t xml:space="preserve"> </w:t>
+            </w:r>
+            <w:r>
+              <w:rPr>
+                <w:rFonts w:hint="eastAsia"/>
+              </w:rPr>
+              <w:t>J</w:t>
+            </w:r>
+            <w:r>
+              <w:t>AR</w:t>
+            </w:r>
+            <w:r>
+              <w:rPr>
+                <w:rFonts w:hint="eastAsia"/>
+              </w:rPr>
+              <w:t xml:space="preserve">파일이므로 </w:t>
+            </w:r>
+            <w:r>
+              <w:t>OS free</w:t>
+            </w:r>
+            <w:r>
+              <w:rPr>
+                <w:rFonts w:hint="eastAsia"/>
+              </w:rPr>
+              <w:t>한 프로그램일 것으로 예상되나,</w:t>
+            </w:r>
+            <w:r>
+              <w:t xml:space="preserve"> </w:t>
+            </w:r>
+            <w:r>
+              <w:rPr>
+                <w:rFonts w:hint="eastAsia"/>
+              </w:rPr>
+              <w:t>실제로 테스팅 해본 운영체제들에 대해서만 작성하였다.</w:t>
+            </w:r>
+          </w:p>
+        </w:tc>
+      </w:tr>
+      <w:tr>
+        <w:trPr>
+          <w:cnfStyle w:val="000000010000" w:firstRow="0" w:lastRow="0" w:firstColumn="0" w:lastColumn="0" w:oddVBand="0" w:evenVBand="0" w:oddHBand="0" w:evenHBand="1" w:firstRowFirstColumn="0" w:firstRowLastColumn="0" w:lastRowFirstColumn="0" w:lastRowLastColumn="0"/>
+          <w:jc w:val="center"/>
+        </w:trPr>
+        <w:tc>
+          <w:tcPr>
+            <w:cnfStyle w:val="001000000000" w:firstRow="0" w:lastRow="0" w:firstColumn="1" w:lastColumn="0" w:oddVBand="0" w:evenVBand="0" w:oddHBand="0" w:evenHBand="0" w:firstRowFirstColumn="0" w:firstRowLastColumn="0" w:lastRowFirstColumn="0" w:lastRowLastColumn="0"/>
+            <w:tcW w:w="1696" w:type="dxa"/>
+          </w:tcPr>
+          <w:p>
+            <w:r>
+              <w:rPr>
+                <w:rFonts w:hint="eastAsia"/>
+                <w:lang w:val="ko-KR"/>
+              </w:rPr>
+              <w:t>파일</w:t>
+            </w:r>
+          </w:p>
+        </w:tc>
+        <w:tc>
+          <w:tcPr>
+            <w:tcW w:w="7230" w:type="dxa"/>
+          </w:tcPr>
+          <w:p>
+            <w:pPr>
+              <w:tabs>
+                <w:tab w:val="decimal" w:pos="1945"/>
+              </w:tabs>
+              <w:cnfStyle w:val="000000010000" w:firstRow="0" w:lastRow="0" w:firstColumn="0" w:lastColumn="0" w:oddVBand="0" w:evenVBand="0" w:oddHBand="0" w:evenHBand="1" w:firstRowFirstColumn="0" w:firstRowLastColumn="0" w:lastRowFirstColumn="0" w:lastRowLastColumn="0"/>
+            </w:pPr>
+            <w:r>
+              <w:rPr>
+                <w:rFonts w:hint="eastAsia"/>
+              </w:rPr>
+              <w:t>일반적인 문서파일들을 의미한다</w:t>
+            </w:r>
+            <w:r>
+              <w:t>.</w:t>
+            </w:r>
+          </w:p>
+        </w:tc>
+      </w:tr>
+      <w:tr>
+        <w:trPr>
+          <w:jc w:val="center"/>
+        </w:trPr>
+        <w:tc>
+          <w:tcPr>
+            <w:cnfStyle w:val="001000000000" w:firstRow="0" w:lastRow="0" w:firstColumn="1" w:lastColumn="0" w:oddVBand="0" w:evenVBand="0" w:oddHBand="0" w:evenHBand="0" w:firstRowFirstColumn="0" w:firstRowLastColumn="0" w:lastRowFirstColumn="0" w:lastRowLastColumn="0"/>
+            <w:tcW w:w="1696" w:type="dxa"/>
+          </w:tcPr>
+          <w:p>
+            <w:pPr>
+              <w:rPr>
+                <w:lang w:val="ko-KR"/>
+              </w:rPr>
+            </w:pPr>
+            <w:proofErr w:type="spellStart"/>
+            <w:r>
+              <w:rPr>
+                <w:rFonts w:hint="eastAsia"/>
+                <w:lang w:val="ko-KR"/>
+              </w:rPr>
+              <w:t>m</w:t>
+            </w:r>
+            <w:r>
+              <w:rPr>
+                <w:lang w:val="ko-KR"/>
+              </w:rPr>
+              <w:t>odify</w:t>
+            </w:r>
+            <w:proofErr w:type="spellEnd"/>
+          </w:p>
+        </w:tc>
+        <w:tc>
+          <w:tcPr>
+            <w:tcW w:w="7230" w:type="dxa"/>
+          </w:tcPr>
+          <w:p>
+            <w:pPr>
+              <w:tabs>
+                <w:tab w:val="decimal" w:pos="1945"/>
+              </w:tabs>
+              <w:ind w:rightChars="-200" w:right="-400"/>
+              <w:cnfStyle w:val="000000000000" w:firstRow="0" w:lastRow="0" w:firstColumn="0" w:lastColumn="0" w:oddVBand="0" w:evenVBand="0" w:oddHBand="0" w:evenHBand="0" w:firstRowFirstColumn="0" w:firstRowLastColumn="0" w:lastRowFirstColumn="0" w:lastRowLastColumn="0"/>
+            </w:pPr>
+            <w:r>
               <w:t>Load</w:t>
             </w:r>
             <w:r>
@@ -10468,7 +10873,7 @@
               <w:rPr>
                 <w:lang w:val="ko-KR"/>
               </w:rPr>
-              <w:t>field</w:t>
+              <w:t>page</w:t>
             </w:r>
             <w:proofErr w:type="spellEnd"/>
           </w:p>
@@ -10808,7 +11213,6 @@
       </w:tr>
       <w:tr>
         <w:trPr>
-          <w:cnfStyle w:val="010000000000" w:firstRow="0" w:lastRow="1" w:firstColumn="0" w:lastColumn="0" w:oddVBand="0" w:evenVBand="0" w:oddHBand="0" w:evenHBand="0" w:firstRowFirstColumn="0" w:firstRowLastColumn="0" w:lastRowFirstColumn="0" w:lastRowLastColumn="0"/>
           <w:jc w:val="center"/>
         </w:trPr>
         <w:tc>
@@ -10819,7 +11223,6 @@
           <w:p>
             <w:pPr>
               <w:rPr>
-                <w:rFonts w:hint="eastAsia"/>
                 <w:color w:val="000000" w:themeColor="text1"/>
                 <w:lang w:val="ko-KR"/>
               </w:rPr>
@@ -10850,57 +11253,148 @@
               <w:tabs>
                 <w:tab w:val="decimal" w:pos="1945"/>
               </w:tabs>
-              <w:cnfStyle w:val="010000000000" w:firstRow="0" w:lastRow="1" w:firstColumn="0" w:lastColumn="0" w:oddVBand="0" w:evenVBand="0" w:oddHBand="0" w:evenHBand="0" w:firstRowFirstColumn="0" w:firstRowLastColumn="0" w:lastRowFirstColumn="0" w:lastRowLastColumn="0"/>
+              <w:cnfStyle w:val="000000000000" w:firstRow="0" w:lastRow="0" w:firstColumn="0" w:lastColumn="0" w:oddVBand="0" w:evenVBand="0" w:oddHBand="0" w:evenHBand="0" w:firstRowFirstColumn="0" w:firstRowLastColumn="0" w:lastRowFirstColumn="0" w:lastRowLastColumn="0"/>
+              <w:rPr>
+                <w:color w:val="000000" w:themeColor="text1"/>
+              </w:rPr>
+            </w:pPr>
+            <w:r>
+              <w:rPr>
+                <w:color w:val="000000" w:themeColor="text1"/>
+              </w:rPr>
+              <w:t>UFF – 8</w:t>
+            </w:r>
+            <w:r>
               <w:rPr>
                 <w:rFonts w:hint="eastAsia"/>
                 <w:color w:val="000000" w:themeColor="text1"/>
               </w:rPr>
-            </w:pPr>
+              <w:t xml:space="preserve">은 </w:t>
+            </w:r>
             <w:r>
               <w:rPr>
                 <w:color w:val="000000" w:themeColor="text1"/>
               </w:rPr>
-              <w:t>UFF – 8</w:t>
+              <w:t>Universal Coded Character Set + Transformation format – 8Bit</w:t>
             </w:r>
             <w:r>
               <w:rPr>
                 <w:rFonts w:hint="eastAsia"/>
                 <w:color w:val="000000" w:themeColor="text1"/>
               </w:rPr>
-              <w:t xml:space="preserve">은 </w:t>
+              <w:t>의 약자이다.</w:t>
             </w:r>
             <w:r>
               <w:rPr>
                 <w:color w:val="000000" w:themeColor="text1"/>
               </w:rPr>
-              <w:t>Universal Coded Character Set + Transformation format – 8Bit</w:t>
+              <w:t xml:space="preserve"> ASCII</w:t>
             </w:r>
             <w:r>
               <w:rPr>
                 <w:rFonts w:hint="eastAsia"/>
                 <w:color w:val="000000" w:themeColor="text1"/>
               </w:rPr>
-              <w:t>의 약자이다.</w:t>
-            </w:r>
-            <w:r>
-              <w:rPr>
+              <w:t>문자가 아닌 값들에 투명한 파일시스템이나 다른 소프트웨어와 호환성을 가지며 다른 인코딩과의 왕복 변환이 간단하다.</w:t>
+            </w:r>
+          </w:p>
+        </w:tc>
+      </w:tr>
+      <w:tr>
+        <w:trPr>
+          <w:cnfStyle w:val="010000000000" w:firstRow="0" w:lastRow="1" w:firstColumn="0" w:lastColumn="0" w:oddVBand="0" w:evenVBand="0" w:oddHBand="0" w:evenHBand="0" w:firstRowFirstColumn="0" w:firstRowLastColumn="0" w:lastRowFirstColumn="0" w:lastRowLastColumn="0"/>
+          <w:jc w:val="center"/>
+        </w:trPr>
+        <w:tc>
+          <w:tcPr>
+            <w:cnfStyle w:val="001000000000" w:firstRow="0" w:lastRow="0" w:firstColumn="1" w:lastColumn="0" w:oddVBand="0" w:evenVBand="0" w:oddHBand="0" w:evenHBand="0" w:firstRowFirstColumn="0" w:firstRowLastColumn="0" w:lastRowFirstColumn="0" w:lastRowLastColumn="0"/>
+            <w:tcW w:w="1696" w:type="dxa"/>
+            <w:shd w:val="clear" w:color="auto" w:fill="DDDBD5" w:themeFill="text2" w:themeFillTint="33"/>
+          </w:tcPr>
+          <w:p>
+            <w:pPr>
+              <w:rPr>
+                <w:rFonts w:hint="eastAsia"/>
+                <w:b w:val="0"/>
                 <w:color w:val="000000" w:themeColor="text1"/>
-              </w:rPr>
-              <w:t xml:space="preserve"> ASCII</w:t>
-            </w:r>
-            <w:r>
+                <w:lang w:val="ko-KR"/>
+              </w:rPr>
+            </w:pPr>
+            <w:r>
+              <w:rPr>
+                <w:b w:val="0"/>
+                <w:color w:val="000000" w:themeColor="text1"/>
+                <w:lang w:val="ko-KR"/>
+              </w:rPr>
+              <w:t>SELECTED_SECTION_COLOR</w:t>
+            </w:r>
+          </w:p>
+        </w:tc>
+        <w:tc>
+          <w:tcPr>
+            <w:tcW w:w="7230" w:type="dxa"/>
+            <w:shd w:val="clear" w:color="auto" w:fill="DDDBD5" w:themeFill="text2" w:themeFillTint="33"/>
+          </w:tcPr>
+          <w:p>
+            <w:pPr>
+              <w:cnfStyle w:val="010000000000" w:firstRow="0" w:lastRow="1" w:firstColumn="0" w:lastColumn="0" w:oddVBand="0" w:evenVBand="0" w:oddHBand="0" w:evenHBand="0" w:firstRowFirstColumn="0" w:firstRowLastColumn="0" w:lastRowFirstColumn="0" w:lastRowLastColumn="0"/>
               <w:rPr>
                 <w:rFonts w:hint="eastAsia"/>
+                <w:b w:val="0"/>
                 <w:color w:val="000000" w:themeColor="text1"/>
               </w:rPr>
-              <w:t>문자가 아닌 값들에 투명한 파일시스템이나 다른 소프트웨어와 호환성을 가지며 다른 인코딩과의 왕복 변환이 간단하다.</w:t>
+            </w:pPr>
+            <w:r>
+              <w:rPr>
+                <w:rFonts w:hint="eastAsia"/>
+                <w:b w:val="0"/>
+                <w:color w:val="auto"/>
+                <w:sz w:val="20"/>
+              </w:rPr>
+              <w:t xml:space="preserve">Compare이 진행된 이후 선택된 영역을 색칠하는데 사용되는 색깔이다. 선택된 회색영역에 대해서는 </w:t>
+            </w:r>
+            <w:r>
+              <w:rPr>
+                <w:b w:val="0"/>
+                <w:color w:val="auto"/>
+                <w:sz w:val="20"/>
+              </w:rPr>
+              <w:t xml:space="preserve">PAPAYAWHIP, </w:t>
+            </w:r>
+            <w:r>
+              <w:rPr>
+                <w:rFonts w:hint="eastAsia"/>
+                <w:b w:val="0"/>
+                <w:color w:val="auto"/>
+                <w:sz w:val="20"/>
+              </w:rPr>
+              <w:t xml:space="preserve">노란색 영역에 대해서는 </w:t>
+            </w:r>
+            <w:r>
+              <w:rPr>
+                <w:b w:val="0"/>
+                <w:color w:val="auto"/>
+                <w:sz w:val="20"/>
+              </w:rPr>
+              <w:t>PINK</w:t>
+            </w:r>
+            <w:r>
+              <w:rPr>
+                <w:rFonts w:hint="eastAsia"/>
+                <w:b w:val="0"/>
+                <w:color w:val="auto"/>
+                <w:sz w:val="20"/>
+              </w:rPr>
+              <w:t>로 색칠해 준다.</w:t>
             </w:r>
           </w:p>
         </w:tc>
       </w:tr>
     </w:tbl>
-    <w:p/>
-    <w:p/>
+    <w:p>
+      <w:bookmarkStart w:id="0" w:name="_GoBack"/>
+    </w:p>
+    <w:bookmarkEnd w:id="0"/>
     <w:p>
       <w:pPr>
         <w:pStyle w:val="2"/>
@@ -12718,7 +13212,6 @@
             <w:r>
               <w:t xml:space="preserve"> </w:t>
             </w:r>
-            <w:proofErr w:type="spellStart"/>
             <w:r>
               <w:rPr>
                 <w:rFonts w:hint="eastAsia"/>
@@ -12726,11 +13219,10 @@
               <w:t>G</w:t>
             </w:r>
             <w:r>
-              <w:t>losaary</w:t>
-            </w:r>
-            <w:proofErr w:type="spellEnd"/>
-            <w:r>
-              <w:t xml:space="preserve"> </w:t>
+              <w:t>loss</w:t>
+            </w:r>
+            <w:r>
+              <w:t xml:space="preserve">ary </w:t>
             </w:r>
             <w:r>
               <w:rPr>
@@ -13161,7 +13653,6 @@
             <w:r>
               <w:t xml:space="preserve">equence Diagram </w:t>
             </w:r>
-            <w:proofErr w:type="gramStart"/>
             <w:r>
               <w:rPr>
                 <w:rFonts w:hint="eastAsia"/>
@@ -13169,17 +13660,14 @@
               <w:t xml:space="preserve">최신화 </w:t>
             </w:r>
             <w:r>
-              <w:t>/</w:t>
-            </w:r>
-            <w:proofErr w:type="gramEnd"/>
+              <w:t>/ Use</w:t>
+            </w:r>
             <w:r>
               <w:t xml:space="preserve"> </w:t>
             </w:r>
-            <w:proofErr w:type="spellStart"/>
-            <w:r>
-              <w:t>Usecase</w:t>
-            </w:r>
-            <w:proofErr w:type="spellEnd"/>
+            <w:r>
+              <w:t>case</w:t>
+            </w:r>
             <w:r>
               <w:t xml:space="preserve">, </w:t>
             </w:r>
@@ -13253,9 +13741,6 @@
           <w:p>
             <w:pPr>
               <w:jc w:val="center"/>
-              <w:rPr>
-                <w:rFonts w:hint="eastAsia"/>
-              </w:rPr>
             </w:pPr>
             <w:r>
               <w:rPr>
@@ -13275,23 +13760,15 @@
           <w:p>
             <w:pPr>
               <w:cnfStyle w:val="000000100000" w:firstRow="0" w:lastRow="0" w:firstColumn="0" w:lastColumn="0" w:oddVBand="0" w:evenVBand="0" w:oddHBand="1" w:evenHBand="0" w:firstRowFirstColumn="0" w:firstRowLastColumn="0" w:lastRowFirstColumn="0" w:lastRowLastColumn="0"/>
+            </w:pPr>
+            <w:r>
               <w:rPr>
                 <w:rFonts w:hint="eastAsia"/>
               </w:rPr>
-            </w:pPr>
-            <w:proofErr w:type="gramStart"/>
-            <w:r>
-              <w:rPr>
-                <w:rFonts w:hint="eastAsia"/>
-              </w:rPr>
               <w:t xml:space="preserve">오타수정 </w:t>
             </w:r>
             <w:r>
-              <w:t>/</w:t>
-            </w:r>
-            <w:proofErr w:type="gramEnd"/>
-            <w:r>
-              <w:t xml:space="preserve"> Glossary </w:t>
+              <w:t xml:space="preserve">/ Glossary </w:t>
             </w:r>
             <w:r>
               <w:rPr>
@@ -13318,9 +13795,6 @@
             <w:pPr>
               <w:jc w:val="center"/>
               <w:cnfStyle w:val="000000100000" w:firstRow="0" w:lastRow="0" w:firstColumn="0" w:lastColumn="0" w:oddVBand="0" w:evenVBand="0" w:oddHBand="1" w:evenHBand="0" w:firstRowFirstColumn="0" w:firstRowLastColumn="0" w:lastRowFirstColumn="0" w:lastRowLastColumn="0"/>
-              <w:rPr>
-                <w:rFonts w:hint="eastAsia"/>
-              </w:rPr>
             </w:pPr>
             <w:r>
               <w:rPr>
@@ -13338,18 +13812,108 @@
             <w:pPr>
               <w:jc w:val="center"/>
               <w:cnfStyle w:val="000000100000" w:firstRow="0" w:lastRow="0" w:firstColumn="0" w:lastColumn="0" w:oddVBand="0" w:evenVBand="0" w:oddHBand="1" w:evenHBand="0" w:firstRowFirstColumn="0" w:firstRowLastColumn="0" w:lastRowFirstColumn="0" w:lastRowLastColumn="0"/>
+            </w:pPr>
+            <w:r>
               <w:rPr>
                 <w:rFonts w:hint="eastAsia"/>
               </w:rPr>
+              <w:t>V</w:t>
+            </w:r>
+            <w:r>
+              <w:t>1.3</w:t>
+            </w:r>
+          </w:p>
+        </w:tc>
+      </w:tr>
+      <w:tr>
+        <w:tc>
+          <w:tcPr>
+            <w:cnfStyle w:val="001000000000" w:firstRow="0" w:lastRow="0" w:firstColumn="1" w:lastColumn="0" w:oddVBand="0" w:evenVBand="0" w:oddHBand="0" w:evenHBand="0" w:firstRowFirstColumn="0" w:firstRowLastColumn="0" w:lastRowFirstColumn="0" w:lastRowLastColumn="0"/>
+            <w:tcW w:w="1413" w:type="dxa"/>
+          </w:tcPr>
+          <w:p>
+            <w:pPr>
+              <w:jc w:val="center"/>
+              <w:rPr>
+                <w:rFonts w:hint="eastAsia"/>
+              </w:rPr>
             </w:pPr>
             <w:r>
               <w:rPr>
                 <w:rFonts w:hint="eastAsia"/>
               </w:rPr>
-              <w:t>V</w:t>
-            </w:r>
-            <w:r>
-              <w:t>1.3</w:t>
+              <w:t>2018/06/</w:t>
+            </w:r>
+            <w:r>
+              <w:t>07</w:t>
+            </w:r>
+          </w:p>
+        </w:tc>
+        <w:tc>
+          <w:tcPr>
+            <w:tcW w:w="6095" w:type="dxa"/>
+          </w:tcPr>
+          <w:p>
+            <w:pPr>
+              <w:cnfStyle w:val="000000000000" w:firstRow="0" w:lastRow="0" w:firstColumn="0" w:lastColumn="0" w:oddVBand="0" w:evenVBand="0" w:oddHBand="0" w:evenHBand="0" w:firstRowFirstColumn="0" w:firstRowLastColumn="0" w:lastRowFirstColumn="0" w:lastRowLastColumn="0"/>
+              <w:rPr>
+                <w:rFonts w:hint="eastAsia"/>
+              </w:rPr>
+            </w:pPr>
+            <w:r>
+              <w:rPr>
+                <w:rFonts w:hint="eastAsia"/>
+              </w:rPr>
+              <w:t xml:space="preserve">Use case 수정 / </w:t>
+            </w:r>
+            <w:r>
+              <w:t xml:space="preserve">Glossary </w:t>
+            </w:r>
+            <w:r>
+              <w:rPr>
+                <w:rFonts w:hint="eastAsia"/>
+              </w:rPr>
+              <w:t>수정</w:t>
+            </w:r>
+          </w:p>
+        </w:tc>
+        <w:tc>
+          <w:tcPr>
+            <w:tcW w:w="851" w:type="dxa"/>
+          </w:tcPr>
+          <w:p>
+            <w:pPr>
+              <w:jc w:val="center"/>
+              <w:cnfStyle w:val="000000000000" w:firstRow="0" w:lastRow="0" w:firstColumn="0" w:lastColumn="0" w:oddVBand="0" w:evenVBand="0" w:oddHBand="0" w:evenHBand="0" w:firstRowFirstColumn="0" w:firstRowLastColumn="0" w:lastRowFirstColumn="0" w:lastRowLastColumn="0"/>
+              <w:rPr>
+                <w:rFonts w:hint="eastAsia"/>
+              </w:rPr>
+            </w:pPr>
+            <w:r>
+              <w:rPr>
+                <w:rFonts w:hint="eastAsia"/>
+              </w:rPr>
+              <w:t>이동현</w:t>
+            </w:r>
+          </w:p>
+        </w:tc>
+        <w:tc>
+          <w:tcPr>
+            <w:tcW w:w="657" w:type="dxa"/>
+          </w:tcPr>
+          <w:p>
+            <w:pPr>
+              <w:jc w:val="center"/>
+              <w:cnfStyle w:val="000000000000" w:firstRow="0" w:lastRow="0" w:firstColumn="0" w:lastColumn="0" w:oddVBand="0" w:evenVBand="0" w:oddHBand="0" w:evenHBand="0" w:firstRowFirstColumn="0" w:firstRowLastColumn="0" w:lastRowFirstColumn="0" w:lastRowLastColumn="0"/>
+              <w:rPr>
+                <w:rFonts w:hint="eastAsia"/>
+              </w:rPr>
+            </w:pPr>
+            <w:r>
+              <w:rPr>
+                <w:rFonts w:hint="eastAsia"/>
+              </w:rPr>
+              <w:t>V2.0</w:t>
             </w:r>
           </w:p>
         </w:tc>
@@ -13503,7 +14067,7 @@
         <w:noProof/>
         <w:lang w:val="ko-KR"/>
       </w:rPr>
-      <w:t>8</w:t>
+      <w:t>7</w:t>
     </w:r>
     <w:r>
       <w:rPr>
@@ -16932,7 +17496,6 @@
   <w:style w:type="character" w:default="1" w:styleId="a0">
     <w:name w:val="Default Paragraph Font"/>
     <w:uiPriority w:val="1"/>
-    <w:semiHidden/>
     <w:unhideWhenUsed/>
   </w:style>
   <w:style w:type="table" w:default="1" w:styleId="a1">
@@ -17772,7 +18335,7 @@
     <w:charset w:val="00"/>
     <w:family w:val="roman"/>
     <w:pitch w:val="variable"/>
-    <w:sig w:usb0="E0002AFF" w:usb1="C0007843" w:usb2="00000009" w:usb3="00000000" w:csb0="000001FF" w:csb1="00000000"/>
+    <w:sig w:usb0="E0002EFF" w:usb1="C000785B" w:usb2="00000009" w:usb3="00000000" w:csb0="000001FF" w:csb1="00000000"/>
   </w:font>
   <w:font w:name="맑은 고딕">
     <w:panose1 w:val="020B0503020000020004"/>
@@ -17874,11 +18437,11 @@
     <w:compatSetting w:name="enableOpenTypeFeatures" w:uri="http://schemas.microsoft.com/office/word" w:val="1"/>
     <w:compatSetting w:name="doNotFlipMirrorIndents" w:uri="http://schemas.microsoft.com/office/word" w:val="1"/>
     <w:compatSetting w:name="differentiateMultirowTableHeaders" w:uri="http://schemas.microsoft.com/office/word" w:val="1"/>
-    <w:compatSetting w:name="useWord2013TrackBottomHyphenation" w:uri="http://schemas.microsoft.com/office/word" w:val="1"/>
   </w:compat>
   <w:rsids>
     <w:rsidRoot w:val="00003680"/>
     <w:rsid w:val="00003680"/>
+    <w:rsid w:val="001C6162"/>
     <w:rsid w:val="00380730"/>
     <w:rsid w:val="003A41DD"/>
     <w:rsid w:val="003E1E56"/>
@@ -18719,7 +19282,7 @@
 </file>
 
 <file path=customXml/itemProps3.xml><?xml version="1.0" encoding="utf-8"?>
-<ds:datastoreItem xmlns:ds="http://schemas.openxmlformats.org/officeDocument/2006/customXml" ds:itemID="{73E077A0-435C-4BD6-B187-88B053321F62}">
+<ds:datastoreItem xmlns:ds="http://schemas.openxmlformats.org/officeDocument/2006/customXml" ds:itemID="{F1FCF969-F6D9-46D4-92CC-16DFA82A1301}">
   <ds:schemaRefs>
     <ds:schemaRef ds:uri="http://schemas.openxmlformats.org/officeDocument/2006/bibliography"/>
   </ds:schemaRefs>

</xml_diff>